<commit_message>
Update HDNes Graphics Pack Editor Tutorial.docx
</commit_message>
<xml_diff>
--- a/HDNes Graphics Pack Editor Tutorial.docx
+++ b/HDNes Graphics Pack Editor Tutorial.docx
@@ -367,6 +367,21 @@
     <w:p>
       <w:pPr>
         <w:pStyle w:val="ListParagraph"/>
+      </w:pPr>
+    </w:p>
+    <w:p>
+      <w:pPr>
+        <w:pStyle w:val="ListParagraph"/>
+      </w:pPr>
+    </w:p>
+    <w:p>
+      <w:pPr>
+        <w:pStyle w:val="ListParagraph"/>
+      </w:pPr>
+    </w:p>
+    <w:p>
+      <w:pPr>
+        <w:pStyle w:val="ListParagraph"/>
         <w:numPr>
           <w:ilvl w:val="0"/>
           <w:numId w:val="1"/>
@@ -376,6 +391,7 @@
         <w:rPr>
           <w:rFonts w:hint="eastAsia"/>
         </w:rPr>
+        <w:lastRenderedPageBreak/>
         <w:t>Working with a new</w:t>
       </w:r>
       <w:r>
@@ -431,14 +447,7 @@
         <w:rPr>
           <w:rFonts w:hint="eastAsia"/>
         </w:rPr>
-        <w:t xml:space="preserve"> to show the tiles against. For </w:t>
-      </w:r>
-      <w:r>
-        <w:rPr>
-          <w:rFonts w:hint="eastAsia"/>
-        </w:rPr>
-        <w:lastRenderedPageBreak/>
-        <w:t xml:space="preserve">background tiles, the background </w:t>
+        <w:t xml:space="preserve"> to show the tiles against. For background tiles, the background </w:t>
       </w:r>
       <w:proofErr w:type="spellStart"/>
       <w:r>
@@ -564,7 +573,16 @@
         <w:rPr>
           <w:rFonts w:hint="eastAsia"/>
         </w:rPr>
-        <w:t xml:space="preserve"> and position. There are two ways of getting this information</w:t>
+        <w:t xml:space="preserve"> and position. There are </w:t>
+      </w:r>
+      <w:r>
+        <w:t>three</w:t>
+      </w:r>
+      <w:r>
+        <w:rPr>
+          <w:rFonts w:hint="eastAsia"/>
+        </w:rPr>
+        <w:t xml:space="preserve"> ways of getting this information</w:t>
       </w:r>
     </w:p>
     <w:p>
@@ -955,6 +973,9 @@
           <w:ilvl w:val="0"/>
           <w:numId w:val="2"/>
         </w:numPr>
+        <w:rPr>
+          <w:rFonts w:hint="eastAsia"/>
+        </w:rPr>
       </w:pPr>
       <w:r>
         <w:rPr>
@@ -1147,20 +1168,12 @@
       <w:r>
         <w:rPr>
           <w:rFonts w:hint="eastAsia"/>
-        </w:rPr>
-        <w:lastRenderedPageBreak/>
-        <w:t xml:space="preserve"> </w:t>
-      </w:r>
-      <w:r>
-        <w:rPr>
-          <w:rFonts w:hint="eastAsia"/>
-          <w:noProof/>
         </w:rPr>
         <w:drawing>
           <wp:inline distT="0" distB="0" distL="0" distR="0">
-            <wp:extent cx="3630599" cy="3507847"/>
-            <wp:effectExtent l="19050" t="0" r="7951" b="0"/>
-            <wp:docPr id="3" name="Picture 7"/>
+            <wp:extent cx="3067050" cy="2963352"/>
+            <wp:effectExtent l="19050" t="0" r="0" b="0"/>
+            <wp:docPr id="9" name="Picture 7"/>
             <wp:cNvGraphicFramePr>
               <a:graphicFrameLocks xmlns:a="http://schemas.openxmlformats.org/drawingml/2006/main" noChangeAspect="1"/>
             </wp:cNvGraphicFramePr>
@@ -1183,7 +1196,7 @@
                   <pic:spPr bwMode="auto">
                     <a:xfrm>
                       <a:off x="0" y="0"/>
-                      <a:ext cx="3632683" cy="3509861"/>
+                      <a:ext cx="3071128" cy="2967292"/>
                     </a:xfrm>
                     <a:prstGeom prst="rect">
                       <a:avLst/>
@@ -1202,12 +1215,6 @@
           </wp:inline>
         </w:drawing>
       </w:r>
-      <w:r>
-        <w:rPr>
-          <w:rFonts w:hint="eastAsia"/>
-        </w:rPr>
-        <w:t xml:space="preserve"> </w:t>
-      </w:r>
     </w:p>
     <w:p>
       <w:pPr>
@@ -1215,6 +1222,31 @@
         <w:ind w:left="1440"/>
       </w:pPr>
     </w:p>
+    <w:p>
+      <w:pPr>
+        <w:pStyle w:val="ListParagraph"/>
+        <w:numPr>
+          <w:ilvl w:val="0"/>
+          <w:numId w:val="2"/>
+        </w:numPr>
+        <w:rPr>
+          <w:rFonts w:hint="eastAsia"/>
+        </w:rPr>
+      </w:pPr>
+      <w:r>
+        <w:lastRenderedPageBreak/>
+        <w:t xml:space="preserve">Use the screen data generated from </w:t>
+      </w:r>
+      <w:proofErr w:type="spellStart"/>
+      <w:r>
+        <w:t>Mesen</w:t>
+      </w:r>
+      <w:proofErr w:type="spellEnd"/>
+      <w:r>
+        <w:t>. Please see point 8 of Advance Features section for further detail.</w:t>
+      </w:r>
+    </w:p>
+    <w:p/>
     <w:p>
       <w:pPr>
         <w:pStyle w:val="ListParagraph"/>
@@ -1325,6 +1357,12 @@
           <w:rFonts w:hint="eastAsia"/>
         </w:rPr>
         <w:t xml:space="preserve"> </w:t>
+      </w:r>
+      <w:r>
+        <w:rPr>
+          <w:rFonts w:hint="eastAsia"/>
+        </w:rPr>
+        <w:t>Tiles in an object can also be copied to other objects too.</w:t>
       </w:r>
     </w:p>
     <w:p>
@@ -1450,7 +1488,6 @@
           <w:rFonts w:hint="eastAsia"/>
           <w:noProof/>
         </w:rPr>
-        <w:lastRenderedPageBreak/>
         <w:drawing>
           <wp:inline distT="0" distB="0" distL="0" distR="0">
             <wp:extent cx="3551086" cy="2277274"/>
@@ -1511,6 +1548,7 @@
         <w:rPr>
           <w:rFonts w:hint="eastAsia"/>
         </w:rPr>
+        <w:lastRenderedPageBreak/>
         <w:t>Assigning replacement to tiles</w:t>
       </w:r>
     </w:p>
@@ -1676,7 +1714,6 @@
           <w:rFonts w:hint="eastAsia"/>
           <w:noProof/>
         </w:rPr>
-        <w:lastRenderedPageBreak/>
         <w:drawing>
           <wp:inline distT="0" distB="0" distL="0" distR="0">
             <wp:extent cx="3463621" cy="2625023"/>
@@ -1852,6 +1889,7 @@
           <w:rFonts w:hint="eastAsia"/>
           <w:noProof/>
         </w:rPr>
+        <w:lastRenderedPageBreak/>
         <w:drawing>
           <wp:inline distT="0" distB="0" distL="0" distR="0">
             <wp:extent cx="3632887" cy="2329732"/>
@@ -1977,7 +2015,6 @@
         <w:rPr>
           <w:rFonts w:hint="eastAsia"/>
         </w:rPr>
-        <w:lastRenderedPageBreak/>
         <w:t>Advance Features:</w:t>
       </w:r>
     </w:p>
@@ -2323,6 +2360,7 @@
           <w:rFonts w:hint="eastAsia"/>
           <w:noProof/>
         </w:rPr>
+        <w:lastRenderedPageBreak/>
         <w:drawing>
           <wp:inline distT="0" distB="0" distL="0" distR="0">
             <wp:extent cx="4302428" cy="2759102"/>
@@ -2382,9 +2420,6 @@
           <w:ilvl w:val="0"/>
           <w:numId w:val="3"/>
         </w:numPr>
-        <w:rPr>
-          <w:rFonts w:hint="eastAsia"/>
-        </w:rPr>
       </w:pPr>
       <w:r>
         <w:rPr>
@@ -2396,9 +2431,6 @@
     <w:p>
       <w:pPr>
         <w:pStyle w:val="ListParagraph"/>
-        <w:rPr>
-          <w:rFonts w:hint="eastAsia"/>
-        </w:rPr>
       </w:pPr>
       <w:r>
         <w:rPr>
@@ -2437,16 +2469,12 @@
     <w:p>
       <w:pPr>
         <w:pStyle w:val="ListParagraph"/>
-        <w:rPr>
-          <w:rFonts w:hint="eastAsia"/>
-        </w:rPr>
       </w:pPr>
       <w:r>
         <w:rPr>
           <w:rFonts w:hint="eastAsia"/>
           <w:noProof/>
         </w:rPr>
-        <w:lastRenderedPageBreak/>
         <w:drawing>
           <wp:inline distT="0" distB="0" distL="0" distR="0">
             <wp:extent cx="3113764" cy="1935152"/>
@@ -2497,9 +2525,6 @@
     <w:p>
       <w:pPr>
         <w:pStyle w:val="ListParagraph"/>
-        <w:rPr>
-          <w:rFonts w:hint="eastAsia"/>
-        </w:rPr>
       </w:pPr>
       <w:r>
         <w:rPr>
@@ -2553,15 +2578,13 @@
     <w:p>
       <w:pPr>
         <w:pStyle w:val="ListParagraph"/>
-        <w:rPr>
-          <w:rFonts w:hint="eastAsia"/>
-        </w:rPr>
       </w:pPr>
       <w:r>
         <w:rPr>
           <w:rFonts w:hint="eastAsia"/>
           <w:noProof/>
         </w:rPr>
+        <w:lastRenderedPageBreak/>
         <w:drawing>
           <wp:inline distT="0" distB="0" distL="0" distR="0">
             <wp:extent cx="3235941" cy="2047908"/>
@@ -2612,9 +2635,6 @@
     <w:p>
       <w:pPr>
         <w:pStyle w:val="ListParagraph"/>
-        <w:rPr>
-          <w:rFonts w:hint="eastAsia"/>
-        </w:rPr>
       </w:pPr>
       <w:r>
         <w:rPr>
@@ -2677,9 +2697,6 @@
     <w:p>
       <w:pPr>
         <w:pStyle w:val="ListParagraph"/>
-        <w:rPr>
-          <w:rFonts w:hint="eastAsia"/>
-        </w:rPr>
       </w:pPr>
       <w:r>
         <w:rPr>
@@ -2706,9 +2723,6 @@
     <w:p>
       <w:pPr>
         <w:pStyle w:val="ListParagraph"/>
-        <w:rPr>
-          <w:rFonts w:hint="eastAsia"/>
-        </w:rPr>
       </w:pPr>
     </w:p>
     <w:p>
@@ -2718,9 +2732,6 @@
           <w:ilvl w:val="0"/>
           <w:numId w:val="3"/>
         </w:numPr>
-        <w:rPr>
-          <w:rFonts w:hint="eastAsia"/>
-        </w:rPr>
       </w:pPr>
       <w:r>
         <w:rPr>
@@ -2732,9 +2743,6 @@
     <w:p>
       <w:pPr>
         <w:pStyle w:val="ListParagraph"/>
-        <w:rPr>
-          <w:rFonts w:hint="eastAsia"/>
-        </w:rPr>
       </w:pPr>
       <w:r>
         <w:rPr>
@@ -2776,9 +2784,6 @@
     <w:p>
       <w:pPr>
         <w:pStyle w:val="ListParagraph"/>
-        <w:rPr>
-          <w:rFonts w:hint="eastAsia"/>
-        </w:rPr>
       </w:pPr>
     </w:p>
     <w:p>
@@ -2788,9 +2793,6 @@
           <w:ilvl w:val="0"/>
           <w:numId w:val="3"/>
         </w:numPr>
-        <w:rPr>
-          <w:rFonts w:hint="eastAsia"/>
-        </w:rPr>
       </w:pPr>
       <w:r>
         <w:rPr>
@@ -2802,9 +2804,6 @@
     <w:p>
       <w:pPr>
         <w:pStyle w:val="ListParagraph"/>
-        <w:rPr>
-          <w:rFonts w:hint="eastAsia"/>
-        </w:rPr>
       </w:pPr>
       <w:r>
         <w:rPr>
@@ -2888,16 +2887,12 @@
     <w:p>
       <w:pPr>
         <w:pStyle w:val="ListParagraph"/>
-        <w:rPr>
-          <w:rFonts w:hint="eastAsia"/>
-        </w:rPr>
       </w:pPr>
       <w:r>
         <w:rPr>
           <w:rFonts w:hint="eastAsia"/>
           <w:noProof/>
         </w:rPr>
-        <w:lastRenderedPageBreak/>
         <w:drawing>
           <wp:inline distT="0" distB="0" distL="0" distR="0">
             <wp:extent cx="2464842" cy="1599062"/>
@@ -2948,9 +2943,6 @@
     <w:p>
       <w:pPr>
         <w:pStyle w:val="ListParagraph"/>
-        <w:rPr>
-          <w:rFonts w:hint="eastAsia"/>
-        </w:rPr>
       </w:pPr>
       <w:r>
         <w:rPr>
@@ -2983,15 +2975,13 @@
     <w:p>
       <w:pPr>
         <w:pStyle w:val="ListParagraph"/>
-        <w:rPr>
-          <w:rFonts w:hint="eastAsia"/>
-        </w:rPr>
       </w:pPr>
       <w:r>
         <w:rPr>
           <w:rFonts w:hint="eastAsia"/>
           <w:noProof/>
         </w:rPr>
+        <w:lastRenderedPageBreak/>
         <w:drawing>
           <wp:inline distT="0" distB="0" distL="0" distR="0">
             <wp:extent cx="2301069" cy="1492815"/>
@@ -3093,9 +3083,6 @@
     <w:p>
       <w:pPr>
         <w:pStyle w:val="ListParagraph"/>
-        <w:rPr>
-          <w:rFonts w:hint="eastAsia"/>
-        </w:rPr>
       </w:pPr>
       <w:r>
         <w:rPr>
@@ -3203,9 +3190,6 @@
     <w:p>
       <w:pPr>
         <w:pStyle w:val="ListParagraph"/>
-        <w:rPr>
-          <w:rFonts w:hint="eastAsia"/>
-        </w:rPr>
       </w:pPr>
       <w:r>
         <w:rPr>
@@ -3423,127 +3407,123 @@
     <w:p>
       <w:pPr>
         <w:pStyle w:val="ListParagraph"/>
+      </w:pPr>
+    </w:p>
+    <w:p>
+      <w:pPr>
+        <w:pStyle w:val="ListParagraph"/>
         <w:numPr>
           <w:ilvl w:val="0"/>
           <w:numId w:val="3"/>
         </w:numPr>
-        <w:rPr>
-          <w:rFonts w:hint="eastAsia"/>
-        </w:rPr>
-      </w:pPr>
-      <w:r>
-        <w:rPr>
-          <w:rFonts w:hint="eastAsia"/>
+      </w:pPr>
+      <w:r>
+        <w:rPr>
+          <w:rFonts w:hint="eastAsia"/>
+        </w:rPr>
+        <w:t>Displaying an image in the background</w:t>
+      </w:r>
+    </w:p>
+    <w:p>
+      <w:pPr>
+        <w:pStyle w:val="ListParagraph"/>
+      </w:pPr>
+      <w:r>
+        <w:rPr>
+          <w:rFonts w:hint="eastAsia"/>
+        </w:rPr>
+        <w:t xml:space="preserve">Add a background item to the project. Click the </w:t>
+      </w:r>
+      <w:r>
+        <w:t>“</w:t>
+      </w:r>
+      <w:r>
+        <w:rPr>
+          <w:rFonts w:hint="eastAsia"/>
+        </w:rPr>
+        <w:t>Select image file</w:t>
+      </w:r>
+      <w:r>
+        <w:t>”</w:t>
+      </w:r>
+      <w:r>
+        <w:rPr>
+          <w:rFonts w:hint="eastAsia"/>
+        </w:rPr>
+        <w:t xml:space="preserve"> button and select one of the images to be the background image. Adjust </w:t>
+      </w:r>
+      <w:r>
+        <w:rPr>
+          <w:rFonts w:hint="eastAsia"/>
+        </w:rPr>
+        <w:t xml:space="preserve">settings as needed and add conditions to control when the image is to be shown. For example, the </w:t>
+      </w:r>
+      <w:r>
+        <w:t>existence</w:t>
+      </w:r>
+      <w:r>
+        <w:rPr>
+          <w:rFonts w:hint="eastAsia"/>
+        </w:rPr>
+        <w:t xml:space="preserve"> of the number </w:t>
+      </w:r>
+      <w:r>
+        <w:t>“</w:t>
+      </w:r>
+      <w:r>
+        <w:rPr>
+          <w:rFonts w:hint="eastAsia"/>
+        </w:rPr>
+        <w:t>2</w:t>
+      </w:r>
+      <w:r>
+        <w:t>”</w:t>
+      </w:r>
+      <w:r>
+        <w:rPr>
+          <w:rFonts w:hint="eastAsia"/>
+        </w:rPr>
+        <w:t xml:space="preserve"> at a specific location on the screen indicates the player is at level 2 and </w:t>
+      </w:r>
+      <w:proofErr w:type="gramStart"/>
+      <w:r>
+        <w:rPr>
+          <w:rFonts w:hint="eastAsia"/>
+        </w:rPr>
+        <w:t>the a</w:t>
+      </w:r>
+      <w:proofErr w:type="gramEnd"/>
+      <w:r>
+        <w:rPr>
+          <w:rFonts w:hint="eastAsia"/>
+        </w:rPr>
+        <w:t xml:space="preserve"> </w:t>
+      </w:r>
+      <w:r>
+        <w:t>background</w:t>
+      </w:r>
+      <w:r>
+        <w:rPr>
+          <w:rFonts w:hint="eastAsia"/>
+        </w:rPr>
+        <w:t xml:space="preserve"> image specific to level 2 is shown.</w:t>
+      </w:r>
+    </w:p>
+    <w:p>
+      <w:pPr>
+        <w:pStyle w:val="ListParagraph"/>
+      </w:pPr>
+      <w:r>
+        <w:rPr>
+          <w:rFonts w:hint="eastAsia"/>
+          <w:noProof/>
         </w:rPr>
         <w:lastRenderedPageBreak/>
-        <w:t>Displaying an image in the background</w:t>
-      </w:r>
-    </w:p>
-    <w:p>
-      <w:pPr>
-        <w:pStyle w:val="ListParagraph"/>
-        <w:rPr>
-          <w:rFonts w:hint="eastAsia"/>
-        </w:rPr>
-      </w:pPr>
-      <w:r>
-        <w:rPr>
-          <w:rFonts w:hint="eastAsia"/>
-        </w:rPr>
-        <w:t xml:space="preserve">Add a background item to the project. Click the </w:t>
-      </w:r>
-      <w:r>
-        <w:t>“</w:t>
-      </w:r>
-      <w:r>
-        <w:rPr>
-          <w:rFonts w:hint="eastAsia"/>
-        </w:rPr>
-        <w:t>Select image file</w:t>
-      </w:r>
-      <w:r>
-        <w:t>”</w:t>
-      </w:r>
-      <w:r>
-        <w:rPr>
-          <w:rFonts w:hint="eastAsia"/>
-        </w:rPr>
-        <w:t xml:space="preserve"> button and select one of the images to be the background image. Adjust </w:t>
-      </w:r>
-      <w:r>
-        <w:rPr>
-          <w:rFonts w:hint="eastAsia"/>
-        </w:rPr>
-        <w:t xml:space="preserve">settings as needed and add conditions to control when the image is to be shown. For example, the </w:t>
-      </w:r>
-      <w:r>
-        <w:t>existence</w:t>
-      </w:r>
-      <w:r>
-        <w:rPr>
-          <w:rFonts w:hint="eastAsia"/>
-        </w:rPr>
-        <w:t xml:space="preserve"> of the number </w:t>
-      </w:r>
-      <w:r>
-        <w:t>“</w:t>
-      </w:r>
-      <w:r>
-        <w:rPr>
-          <w:rFonts w:hint="eastAsia"/>
-        </w:rPr>
-        <w:t>2</w:t>
-      </w:r>
-      <w:r>
-        <w:t>”</w:t>
-      </w:r>
-      <w:r>
-        <w:rPr>
-          <w:rFonts w:hint="eastAsia"/>
-        </w:rPr>
-        <w:t xml:space="preserve"> at a specific location on the screen indicates the player is at level 2 and </w:t>
-      </w:r>
-      <w:proofErr w:type="gramStart"/>
-      <w:r>
-        <w:rPr>
-          <w:rFonts w:hint="eastAsia"/>
-        </w:rPr>
-        <w:t>the a</w:t>
-      </w:r>
-      <w:proofErr w:type="gramEnd"/>
-      <w:r>
-        <w:rPr>
-          <w:rFonts w:hint="eastAsia"/>
-        </w:rPr>
-        <w:t xml:space="preserve"> </w:t>
-      </w:r>
-      <w:r>
-        <w:t>background</w:t>
-      </w:r>
-      <w:r>
-        <w:rPr>
-          <w:rFonts w:hint="eastAsia"/>
-        </w:rPr>
-        <w:t xml:space="preserve"> image specific to level 2 is shown.</w:t>
-      </w:r>
-    </w:p>
-    <w:p>
-      <w:pPr>
-        <w:pStyle w:val="ListParagraph"/>
-        <w:rPr>
-          <w:rFonts w:hint="eastAsia"/>
-        </w:rPr>
-      </w:pPr>
-      <w:r>
-        <w:rPr>
-          <w:rFonts w:hint="eastAsia"/>
-          <w:noProof/>
-        </w:rPr>
         <w:drawing>
           <wp:inline distT="0" distB="0" distL="0" distR="0">
-            <wp:extent cx="3238500" cy="2401019"/>
-            <wp:effectExtent l="19050" t="0" r="0" b="0"/>
-            <wp:docPr id="46" name="Picture 46"/>
+            <wp:extent cx="3305175" cy="2117911"/>
+            <wp:effectExtent l="19050" t="0" r="9525" b="0"/>
+            <wp:docPr id="26" name="Picture 7"/>
             <wp:cNvGraphicFramePr>
               <a:graphicFrameLocks xmlns:a="http://schemas.openxmlformats.org/drawingml/2006/main" noChangeAspect="1"/>
             </wp:cNvGraphicFramePr>
@@ -3551,7 +3531,7 @@
               <a:graphicData uri="http://schemas.openxmlformats.org/drawingml/2006/picture">
                 <pic:pic xmlns:pic="http://schemas.openxmlformats.org/drawingml/2006/picture">
                   <pic:nvPicPr>
-                    <pic:cNvPr id="0" name="Picture 46"/>
+                    <pic:cNvPr id="0" name="Picture 7"/>
                     <pic:cNvPicPr>
                       <a:picLocks noChangeAspect="1" noChangeArrowheads="1"/>
                     </pic:cNvPicPr>
@@ -3566,7 +3546,7 @@
                   <pic:spPr bwMode="auto">
                     <a:xfrm>
                       <a:off x="0" y="0"/>
-                      <a:ext cx="3238500" cy="2401019"/>
+                      <a:ext cx="3306008" cy="2118445"/>
                     </a:xfrm>
                     <a:prstGeom prst="rect">
                       <a:avLst/>
@@ -3653,6 +3633,212 @@
           <w:rFonts w:hint="eastAsia"/>
         </w:rPr>
         <w:t xml:space="preserve"> </w:t>
+      </w:r>
+    </w:p>
+    <w:p>
+      <w:pPr>
+        <w:pStyle w:val="ListParagraph"/>
+        <w:numPr>
+          <w:ilvl w:val="0"/>
+          <w:numId w:val="3"/>
+        </w:numPr>
+      </w:pPr>
+      <w:r>
+        <w:t xml:space="preserve">Use screen data generated from </w:t>
+      </w:r>
+      <w:proofErr w:type="spellStart"/>
+      <w:r>
+        <w:t>Mesen</w:t>
+      </w:r>
+      <w:proofErr w:type="spellEnd"/>
+    </w:p>
+    <w:p>
+      <w:pPr>
+        <w:pStyle w:val="ListParagraph"/>
+        <w:rPr>
+          <w:rFonts w:hint="eastAsia"/>
+        </w:rPr>
+      </w:pPr>
+      <w:r>
+        <w:rPr>
+          <w:rFonts w:hint="eastAsia"/>
+        </w:rPr>
+        <w:t xml:space="preserve">Use </w:t>
+      </w:r>
+      <w:r>
+        <w:t xml:space="preserve">HD Pack Builder tool of </w:t>
+      </w:r>
+      <w:proofErr w:type="spellStart"/>
+      <w:r>
+        <w:t>Mesen</w:t>
+      </w:r>
+      <w:proofErr w:type="spellEnd"/>
+      <w:r>
+        <w:t xml:space="preserve"> with</w:t>
+      </w:r>
+      <w:r>
+        <w:rPr>
+          <w:rFonts w:hint="eastAsia"/>
+        </w:rPr>
+        <w:t xml:space="preserve"> the </w:t>
+      </w:r>
+      <w:r>
+        <w:t>“</w:t>
+      </w:r>
+      <w:r>
+        <w:rPr>
+          <w:rFonts w:hint="eastAsia"/>
+        </w:rPr>
+        <w:t>Save frames which the tiles are first shown</w:t>
+      </w:r>
+      <w:r>
+        <w:t>”</w:t>
+      </w:r>
+      <w:r>
+        <w:rPr>
+          <w:rFonts w:hint="eastAsia"/>
+        </w:rPr>
+        <w:t xml:space="preserve"> option </w:t>
+      </w:r>
+      <w:r>
+        <w:t>selected. The builder will dump the screen information into the pack folder which this editor can load into the project under the “Screen Data” folder. The editor will load the data when the project is first created.</w:t>
+      </w:r>
+      <w:r>
+        <w:t xml:space="preserve"> </w:t>
+      </w:r>
+      <w:r>
+        <w:t xml:space="preserve"> </w:t>
+      </w:r>
+      <w:r>
+        <w:t xml:space="preserve">Right click the folder and select the “Remove redundant screens” option to removing screens which do not contain any unique tile. </w:t>
+      </w:r>
+      <w:r>
+        <w:t>The screens are listed as sprite objects with “sp” suffix in the object name and background objects with “</w:t>
+      </w:r>
+      <w:proofErr w:type="spellStart"/>
+      <w:r>
+        <w:t>bg</w:t>
+      </w:r>
+      <w:proofErr w:type="spellEnd"/>
+      <w:r>
+        <w:t xml:space="preserve">” suffix n the object name. </w:t>
+      </w:r>
+      <w:r>
+        <w:rPr>
+          <w:rFonts w:hint="eastAsia"/>
+        </w:rPr>
+        <w:t>The tiles in these objects can be used to create other</w:t>
+      </w:r>
+      <w:r>
+        <w:t xml:space="preserve"> objects. </w:t>
+      </w:r>
+    </w:p>
+    <w:p>
+      <w:pPr>
+        <w:ind w:firstLine="720"/>
+      </w:pPr>
+      <w:r>
+        <w:rPr>
+          <w:noProof/>
+        </w:rPr>
+        <w:lastRenderedPageBreak/>
+        <w:drawing>
+          <wp:inline distT="0" distB="0" distL="0" distR="0">
+            <wp:extent cx="4438650" cy="2844228"/>
+            <wp:effectExtent l="19050" t="0" r="0" b="0"/>
+            <wp:docPr id="23" name="Picture 4"/>
+            <wp:cNvGraphicFramePr>
+              <a:graphicFrameLocks xmlns:a="http://schemas.openxmlformats.org/drawingml/2006/main" noChangeAspect="1"/>
+            </wp:cNvGraphicFramePr>
+            <a:graphic xmlns:a="http://schemas.openxmlformats.org/drawingml/2006/main">
+              <a:graphicData uri="http://schemas.openxmlformats.org/drawingml/2006/picture">
+                <pic:pic xmlns:pic="http://schemas.openxmlformats.org/drawingml/2006/picture">
+                  <pic:nvPicPr>
+                    <pic:cNvPr id="0" name="Picture 4"/>
+                    <pic:cNvPicPr>
+                      <a:picLocks noChangeAspect="1" noChangeArrowheads="1"/>
+                    </pic:cNvPicPr>
+                  </pic:nvPicPr>
+                  <pic:blipFill>
+                    <a:blip r:embed="rId29" cstate="print"/>
+                    <a:srcRect/>
+                    <a:stretch>
+                      <a:fillRect/>
+                    </a:stretch>
+                  </pic:blipFill>
+                  <pic:spPr bwMode="auto">
+                    <a:xfrm>
+                      <a:off x="0" y="0"/>
+                      <a:ext cx="4443444" cy="2847300"/>
+                    </a:xfrm>
+                    <a:prstGeom prst="rect">
+                      <a:avLst/>
+                    </a:prstGeom>
+                    <a:noFill/>
+                    <a:ln w="9525">
+                      <a:noFill/>
+                      <a:miter lim="800000"/>
+                      <a:headEnd/>
+                      <a:tailEnd/>
+                    </a:ln>
+                  </pic:spPr>
+                </pic:pic>
+              </a:graphicData>
+            </a:graphic>
+          </wp:inline>
+        </w:drawing>
+      </w:r>
+    </w:p>
+    <w:p>
+      <w:pPr>
+        <w:pStyle w:val="ListParagraph"/>
+      </w:pPr>
+      <w:r>
+        <w:drawing>
+          <wp:inline distT="0" distB="0" distL="0" distR="0">
+            <wp:extent cx="4438650" cy="2844228"/>
+            <wp:effectExtent l="19050" t="0" r="0" b="0"/>
+            <wp:docPr id="24" name="Picture 1"/>
+            <wp:cNvGraphicFramePr>
+              <a:graphicFrameLocks xmlns:a="http://schemas.openxmlformats.org/drawingml/2006/main" noChangeAspect="1"/>
+            </wp:cNvGraphicFramePr>
+            <a:graphic xmlns:a="http://schemas.openxmlformats.org/drawingml/2006/main">
+              <a:graphicData uri="http://schemas.openxmlformats.org/drawingml/2006/picture">
+                <pic:pic xmlns:pic="http://schemas.openxmlformats.org/drawingml/2006/picture">
+                  <pic:nvPicPr>
+                    <pic:cNvPr id="0" name="Picture 1"/>
+                    <pic:cNvPicPr>
+                      <a:picLocks noChangeAspect="1" noChangeArrowheads="1"/>
+                    </pic:cNvPicPr>
+                  </pic:nvPicPr>
+                  <pic:blipFill>
+                    <a:blip r:embed="rId30" cstate="print"/>
+                    <a:srcRect/>
+                    <a:stretch>
+                      <a:fillRect/>
+                    </a:stretch>
+                  </pic:blipFill>
+                  <pic:spPr bwMode="auto">
+                    <a:xfrm>
+                      <a:off x="0" y="0"/>
+                      <a:ext cx="4439770" cy="2844946"/>
+                    </a:xfrm>
+                    <a:prstGeom prst="rect">
+                      <a:avLst/>
+                    </a:prstGeom>
+                    <a:noFill/>
+                    <a:ln w="9525">
+                      <a:noFill/>
+                      <a:miter lim="800000"/>
+                      <a:headEnd/>
+                      <a:tailEnd/>
+                    </a:ln>
+                  </pic:spPr>
+                </pic:pic>
+              </a:graphicData>
+            </a:graphic>
+          </wp:inline>
+        </w:drawing>
       </w:r>
     </w:p>
     <w:sectPr>

</xml_diff>